<commit_message>
Add predicts from homework 3
</commit_message>
<xml_diff>
--- a/hw2/homework2_pdevasconcelloso_mjmcdonald.docx
+++ b/hw2/homework2_pdevasconcelloso_mjmcdonald.docx
@@ -5,6 +5,181 @@
     <w:p>
       <w:r>
         <w:t>In all cases, our cost values were within hundredths of the values listed on Canvas.</w:t>
+      </w:r>
+    </w:p>
+    <w:p>
+      <w:r>
+        <w:t>Visualized Weight Images:</w:t>
+      </w:r>
+    </w:p>
+    <w:p>
+      <w:r>
+        <w:rPr>
+          <w:noProof/>
+        </w:rPr>
+        <w:drawing>
+          <wp:inline distT="0" distB="0" distL="0" distR="0">
+            <wp:extent cx="3041964" cy="2281473"/>
+            <wp:effectExtent l="0" t="0" r="6350" b="5080"/>
+            <wp:docPr id="1" name="Picture 1"/>
+            <wp:cNvGraphicFramePr>
+              <a:graphicFrameLocks xmlns:a="http://schemas.openxmlformats.org/drawingml/2006/main" noChangeAspect="1"/>
+            </wp:cNvGraphicFramePr>
+            <a:graphic xmlns:a="http://schemas.openxmlformats.org/drawingml/2006/main">
+              <a:graphicData uri="http://schemas.openxmlformats.org/drawingml/2006/picture">
+                <pic:pic xmlns:pic="http://schemas.openxmlformats.org/drawingml/2006/picture">
+                  <pic:nvPicPr>
+                    <pic:cNvPr id="1" name="one_shot_weights.png"/>
+                    <pic:cNvPicPr/>
+                  </pic:nvPicPr>
+                  <pic:blipFill>
+                    <a:blip r:embed="rId6">
+                      <a:extLst>
+                        <a:ext uri="{28A0092B-C50C-407E-A947-70E740481C1C}">
+                          <a14:useLocalDpi xmlns:a14="http://schemas.microsoft.com/office/drawing/2010/main" val="0"/>
+                        </a:ext>
+                      </a:extLst>
+                    </a:blip>
+                    <a:stretch>
+                      <a:fillRect/>
+                    </a:stretch>
+                  </pic:blipFill>
+                  <pic:spPr>
+                    <a:xfrm>
+                      <a:off x="0" y="0"/>
+                      <a:ext cx="3046430" cy="2284823"/>
+                    </a:xfrm>
+                    <a:prstGeom prst="rect">
+                      <a:avLst/>
+                    </a:prstGeom>
+                  </pic:spPr>
+                </pic:pic>
+              </a:graphicData>
+            </a:graphic>
+          </wp:inline>
+        </w:drawing>
+      </w:r>
+    </w:p>
+    <w:p>
+      <w:r>
+        <w:rPr>
+          <w:noProof/>
+        </w:rPr>
+        <w:drawing>
+          <wp:inline distT="0" distB="0" distL="0" distR="0">
+            <wp:extent cx="3017821" cy="2263366"/>
+            <wp:effectExtent l="0" t="0" r="0" b="3810"/>
+            <wp:docPr id="2" name="Picture 2"/>
+            <wp:cNvGraphicFramePr>
+              <a:graphicFrameLocks xmlns:a="http://schemas.openxmlformats.org/drawingml/2006/main" noChangeAspect="1"/>
+            </wp:cNvGraphicFramePr>
+            <a:graphic xmlns:a="http://schemas.openxmlformats.org/drawingml/2006/main">
+              <a:graphicData uri="http://schemas.openxmlformats.org/drawingml/2006/picture">
+                <pic:pic xmlns:pic="http://schemas.openxmlformats.org/drawingml/2006/picture">
+                  <pic:nvPicPr>
+                    <pic:cNvPr id="2" name="grad_descent_weight.png"/>
+                    <pic:cNvPicPr/>
+                  </pic:nvPicPr>
+                  <pic:blipFill>
+                    <a:blip r:embed="rId7">
+                      <a:extLst>
+                        <a:ext uri="{28A0092B-C50C-407E-A947-70E740481C1C}">
+                          <a14:useLocalDpi xmlns:a14="http://schemas.microsoft.com/office/drawing/2010/main" val="0"/>
+                        </a:ext>
+                      </a:extLst>
+                    </a:blip>
+                    <a:stretch>
+                      <a:fillRect/>
+                    </a:stretch>
+                  </pic:blipFill>
+                  <pic:spPr>
+                    <a:xfrm>
+                      <a:off x="0" y="0"/>
+                      <a:ext cx="3019238" cy="2264429"/>
+                    </a:xfrm>
+                    <a:prstGeom prst="rect">
+                      <a:avLst/>
+                    </a:prstGeom>
+                  </pic:spPr>
+                </pic:pic>
+              </a:graphicData>
+            </a:graphic>
+          </wp:inline>
+        </w:drawing>
+      </w:r>
+    </w:p>
+    <w:p>
+      <w:r>
+        <w:rPr>
+          <w:noProof/>
+        </w:rPr>
+        <w:drawing>
+          <wp:inline distT="0" distB="0" distL="0" distR="0">
+            <wp:extent cx="2978590" cy="2233942"/>
+            <wp:effectExtent l="0" t="0" r="0" b="0"/>
+            <wp:docPr id="3" name="Picture 3"/>
+            <wp:cNvGraphicFramePr>
+              <a:graphicFrameLocks xmlns:a="http://schemas.openxmlformats.org/drawingml/2006/main" noChangeAspect="1"/>
+            </wp:cNvGraphicFramePr>
+            <a:graphic xmlns:a="http://schemas.openxmlformats.org/drawingml/2006/main">
+              <a:graphicData uri="http://schemas.openxmlformats.org/drawingml/2006/picture">
+                <pic:pic xmlns:pic="http://schemas.openxmlformats.org/drawingml/2006/picture">
+                  <pic:nvPicPr>
+                    <pic:cNvPr id="3" name="regularized_grad_weight.png"/>
+                    <pic:cNvPicPr/>
+                  </pic:nvPicPr>
+                  <pic:blipFill>
+                    <a:blip r:embed="rId8">
+                      <a:extLst>
+                        <a:ext uri="{28A0092B-C50C-407E-A947-70E740481C1C}">
+                          <a14:useLocalDpi xmlns:a14="http://schemas.microsoft.com/office/drawing/2010/main" val="0"/>
+                        </a:ext>
+                      </a:extLst>
+                    </a:blip>
+                    <a:stretch>
+                      <a:fillRect/>
+                    </a:stretch>
+                  </pic:blipFill>
+                  <pic:spPr>
+                    <a:xfrm>
+                      <a:off x="0" y="0"/>
+                      <a:ext cx="2984329" cy="2238246"/>
+                    </a:xfrm>
+                    <a:prstGeom prst="rect">
+                      <a:avLst/>
+                    </a:prstGeom>
+                  </pic:spPr>
+                </pic:pic>
+              </a:graphicData>
+            </a:graphic>
+          </wp:inline>
+        </w:drawing>
+      </w:r>
+      <w:bookmarkStart w:id="0" w:name="_GoBack"/>
+      <w:bookmarkEnd w:id="0"/>
+    </w:p>
+    <w:p>
+      <w:r>
+        <w:t>Regulari</w:t>
+      </w:r>
+      <w:r>
+        <w:t>zed Gradient Descent:</w:t>
+      </w:r>
+    </w:p>
+    <w:p>
+      <w:r>
+        <w:t>Train cost:  83.61758539783453</w:t>
+      </w:r>
+    </w:p>
+    <w:p>
+      <w:r>
+        <w:lastRenderedPageBreak/>
+        <w:t>Test cost:  93.23065152002937</w:t>
+      </w:r>
+    </w:p>
+    <w:p>
+      <w:r>
+        <w:t>Mean square error:  10.846103838993182</w:t>
       </w:r>
     </w:p>
     <w:p>
@@ -44,7 +219,7 @@
                     <pic:cNvPicPr/>
                   </pic:nvPicPr>
                   <pic:blipFill>
-                    <a:blip r:embed="rId6">
+                    <a:blip r:embed="rId9">
                       <a:extLst>
                         <a:ext uri="{28A0092B-C50C-407E-A947-70E740481C1C}">
                           <a14:useLocalDpi xmlns:a14="http://schemas.microsoft.com/office/drawing/2010/main" val="0"/>
@@ -92,7 +267,7 @@
                     <pic:cNvPicPr/>
                   </pic:nvPicPr>
                   <pic:blipFill>
-                    <a:blip r:embed="rId7">
+                    <a:blip r:embed="rId10">
                       <a:extLst>
                         <a:ext uri="{28A0092B-C50C-407E-A947-70E740481C1C}">
                           <a14:useLocalDpi xmlns:a14="http://schemas.microsoft.com/office/drawing/2010/main" val="0"/>
@@ -141,7 +316,7 @@
                     <pic:cNvPicPr/>
                   </pic:nvPicPr>
                   <pic:blipFill>
-                    <a:blip r:embed="rId8">
+                    <a:blip r:embed="rId11">
                       <a:extLst>
                         <a:ext uri="{28A0092B-C50C-407E-A947-70E740481C1C}">
                           <a14:useLocalDpi xmlns:a14="http://schemas.microsoft.com/office/drawing/2010/main" val="0"/>
@@ -187,7 +362,7 @@
                     <pic:cNvPicPr/>
                   </pic:nvPicPr>
                   <pic:blipFill>
-                    <a:blip r:embed="rId9">
+                    <a:blip r:embed="rId12">
                       <a:extLst>
                         <a:ext uri="{28A0092B-C50C-407E-A947-70E740481C1C}">
                           <a14:useLocalDpi xmlns:a14="http://schemas.microsoft.com/office/drawing/2010/main" val="0"/>
@@ -234,7 +409,7 @@
                     <pic:cNvPicPr/>
                   </pic:nvPicPr>
                   <pic:blipFill>
-                    <a:blip r:embed="rId10">
+                    <a:blip r:embed="rId13">
                       <a:extLst>
                         <a:ext uri="{28A0092B-C50C-407E-A947-70E740481C1C}">
                           <a14:useLocalDpi xmlns:a14="http://schemas.microsoft.com/office/drawing/2010/main" val="0"/>
@@ -260,11 +435,9 @@
           </wp:inline>
         </w:drawing>
       </w:r>
-      <w:bookmarkStart w:id="0" w:name="_GoBack"/>
-      <w:bookmarkEnd w:id="0"/>
     </w:p>
     <w:sectPr>
-      <w:headerReference w:type="default" r:id="rId11"/>
+      <w:headerReference w:type="default" r:id="rId14"/>
       <w:pgSz w:w="12240" w:h="15840"/>
       <w:pgMar w:top="1440" w:right="1440" w:bottom="1440" w:left="1440" w:header="720" w:footer="720" w:gutter="0"/>
       <w:cols w:space="720"/>

</xml_diff>